<commit_message>
Implement violin plots. Implement stitching images for reference. Process all datasets.
</commit_message>
<xml_diff>
--- a/documentation.docx
+++ b/documentation.docx
@@ -87,92 +87,127 @@
         <w:rPr>
           <w:rFonts w:eastAsiaTheme="minorEastAsia"/>
         </w:rPr>
-        <w:t xml:space="preserve">This maps the entire area of the cell onto the [-1, 1] of </w:t>
-      </w:r>
-      <w:proofErr w:type="spellStart"/>
-      <w:r>
-        <w:rPr>
-          <w:rFonts w:eastAsiaTheme="minorEastAsia"/>
-        </w:rPr>
-        <w:t>perinuclearity</w:t>
-      </w:r>
-      <w:proofErr w:type="spellEnd"/>
-      <w:r>
-        <w:rPr>
-          <w:rFonts w:eastAsiaTheme="minorEastAsia"/>
-        </w:rPr>
-        <w:t xml:space="preserve"> measure: points outside the nucleus are mapped onto [0</w:t>
-      </w:r>
-      <w:proofErr w:type="gramStart"/>
-      <w:r>
-        <w:rPr>
-          <w:rFonts w:eastAsiaTheme="minorEastAsia"/>
-        </w:rPr>
-        <w:t>,1</w:t>
-      </w:r>
-      <w:proofErr w:type="gramEnd"/>
-      <w:r>
-        <w:rPr>
-          <w:rFonts w:eastAsiaTheme="minorEastAsia"/>
-        </w:rPr>
-        <w:t xml:space="preserve">] such that </w:t>
-      </w:r>
-      <m:oMath>
-        <m:r>
-          <w:rPr>
-            <w:rFonts w:ascii="Cambria Math" w:hAnsi="Cambria Math"/>
-          </w:rPr>
-          <m:t>P</m:t>
-        </m:r>
-        <m:r>
-          <w:rPr>
-            <w:rFonts w:ascii="Cambria Math" w:hAnsi="Cambria Math"/>
-          </w:rPr>
-          <m:t>=0</m:t>
-        </m:r>
-      </m:oMath>
-      <w:r>
-        <w:rPr>
-          <w:rFonts w:eastAsiaTheme="minorEastAsia"/>
-        </w:rPr>
-        <w:t xml:space="preserve"> at the nucleus’s border and </w:t>
-      </w:r>
-      <m:oMath>
-        <m:r>
-          <w:rPr>
-            <w:rFonts w:ascii="Cambria Math" w:eastAsiaTheme="minorEastAsia" w:hAnsi="Cambria Math"/>
-          </w:rPr>
-          <m:t>P=1</m:t>
-        </m:r>
-      </m:oMath>
-      <w:r>
-        <w:rPr>
-          <w:rFonts w:eastAsiaTheme="minorEastAsia"/>
-        </w:rPr>
-        <w:t xml:space="preserve"> at the peripheral membrane; points inside the nucleus’s area are mapped onto the interval [-1,0] such that  </w:t>
-      </w:r>
-      <m:oMath>
-        <m:r>
-          <w:rPr>
-            <w:rFonts w:ascii="Cambria Math" w:hAnsi="Cambria Math"/>
-          </w:rPr>
-          <m:t>P</m:t>
-        </m:r>
-        <m:r>
-          <w:rPr>
-            <w:rFonts w:ascii="Cambria Math" w:hAnsi="Cambria Math"/>
-          </w:rPr>
-          <m:t>=-1</m:t>
-        </m:r>
-      </m:oMath>
-      <w:r>
-        <w:rPr>
-          <w:rFonts w:eastAsiaTheme="minorEastAsia"/>
-        </w:rPr>
-        <w:t xml:space="preserve"> at the nucleus’s center.</w:t>
+        <w:t>This maps the entire area of the cell o</w:t>
       </w:r>
       <w:bookmarkStart w:id="0" w:name="_GoBack"/>
       <w:bookmarkEnd w:id="0"/>
+      <w:r>
+        <w:rPr>
+          <w:rFonts w:eastAsiaTheme="minorEastAsia"/>
+        </w:rPr>
+        <w:t xml:space="preserve">nto the [-1, 1] of </w:t>
+      </w:r>
+      <w:proofErr w:type="spellStart"/>
+      <w:r>
+        <w:rPr>
+          <w:rFonts w:eastAsiaTheme="minorEastAsia"/>
+        </w:rPr>
+        <w:t>perinuclearity</w:t>
+      </w:r>
+      <w:proofErr w:type="spellEnd"/>
+      <w:r>
+        <w:rPr>
+          <w:rFonts w:eastAsiaTheme="minorEastAsia"/>
+        </w:rPr>
+        <w:t xml:space="preserve"> measure: points outside the nucleus are mapped onto [0</w:t>
+      </w:r>
+      <w:proofErr w:type="gramStart"/>
+      <w:r>
+        <w:rPr>
+          <w:rFonts w:eastAsiaTheme="minorEastAsia"/>
+        </w:rPr>
+        <w:t>,1</w:t>
+      </w:r>
+      <w:proofErr w:type="gramEnd"/>
+      <w:r>
+        <w:rPr>
+          <w:rFonts w:eastAsiaTheme="minorEastAsia"/>
+        </w:rPr>
+        <w:t xml:space="preserve">] such that </w:t>
+      </w:r>
+      <m:oMath>
+        <m:r>
+          <w:rPr>
+            <w:rFonts w:ascii="Cambria Math" w:hAnsi="Cambria Math"/>
+          </w:rPr>
+          <m:t>P</m:t>
+        </m:r>
+        <m:r>
+          <w:rPr>
+            <w:rFonts w:ascii="Cambria Math" w:hAnsi="Cambria Math"/>
+          </w:rPr>
+          <m:t>=0</m:t>
+        </m:r>
+      </m:oMath>
+      <w:r>
+        <w:rPr>
+          <w:rFonts w:eastAsiaTheme="minorEastAsia"/>
+        </w:rPr>
+        <w:t xml:space="preserve"> at the nucleus’s border and </w:t>
+      </w:r>
+      <m:oMath>
+        <m:r>
+          <w:rPr>
+            <w:rFonts w:ascii="Cambria Math" w:eastAsiaTheme="minorEastAsia" w:hAnsi="Cambria Math"/>
+          </w:rPr>
+          <m:t>P=1</m:t>
+        </m:r>
+      </m:oMath>
+      <w:r>
+        <w:rPr>
+          <w:rFonts w:eastAsiaTheme="minorEastAsia"/>
+        </w:rPr>
+        <w:t xml:space="preserve"> at the peripheral membrane; points inside the nucleus’s area are mapped onto the interval [-1,0] such that  </w:t>
+      </w:r>
+      <m:oMath>
+        <m:r>
+          <w:rPr>
+            <w:rFonts w:ascii="Cambria Math" w:hAnsi="Cambria Math"/>
+          </w:rPr>
+          <m:t>P</m:t>
+        </m:r>
+        <m:r>
+          <w:rPr>
+            <w:rFonts w:ascii="Cambria Math" w:hAnsi="Cambria Math"/>
+          </w:rPr>
+          <m:t>=-1</m:t>
+        </m:r>
+      </m:oMath>
+      <w:r>
+        <w:rPr>
+          <w:rFonts w:eastAsiaTheme="minorEastAsia"/>
+        </w:rPr>
+        <w:t xml:space="preserve"> at the nucleus’s center.</w:t>
+      </w:r>
+      <w:r>
+        <w:rPr>
+          <w:rFonts w:eastAsiaTheme="minorEastAsia"/>
+        </w:rPr>
+        <w:pict>
+          <v:shapetype id="_x0000_t75" coordsize="21600,21600" o:spt="75" o:preferrelative="t" path="m@4@5l@4@11@9@11@9@5xe" filled="f" stroked="f">
+            <v:stroke joinstyle="miter"/>
+            <v:formulas>
+              <v:f eqn="if lineDrawn pixelLineWidth 0"/>
+              <v:f eqn="sum @0 1 0"/>
+              <v:f eqn="sum 0 0 @1"/>
+              <v:f eqn="prod @2 1 2"/>
+              <v:f eqn="prod @3 21600 pixelWidth"/>
+              <v:f eqn="prod @3 21600 pixelHeight"/>
+              <v:f eqn="sum @0 0 1"/>
+              <v:f eqn="prod @6 1 2"/>
+              <v:f eqn="prod @7 21600 pixelWidth"/>
+              <v:f eqn="sum @8 21600 0"/>
+              <v:f eqn="prod @7 21600 pixelHeight"/>
+              <v:f eqn="sum @10 21600 0"/>
+            </v:formulas>
+            <v:path o:extrusionok="f" gradientshapeok="t" o:connecttype="rect"/>
+            <o:lock v:ext="edit" aspectratio="t"/>
+          </v:shapetype>
+          <v:shape id="_x0000_i1025" type="#_x0000_t75" style="width:461pt;height:345.5pt">
+            <v:imagedata r:id="rId4" o:title="illustration1"/>
+          </v:shape>
+        </w:pict>
+      </w:r>
     </w:p>
     <w:sectPr>
       <w:pgSz w:w="12240" w:h="15840"/>

</xml_diff>